<commit_message>
fun_gg_boxplot() log display fixed but still NA in categ to fix
</commit_message>
<xml_diff>
--- a/debug fun_gg_boxplot.docx
+++ b/debug fun_gg_boxplot.docx
@@ -1391,182 +1391,116 @@
           <w:lang w:val="en-GB"/>
         </w:rPr>
       </w:pPr>
-      <w:r>
-        <w:rPr>
-          <w:rFonts w:ascii="Courier New" w:hAnsi="Courier New" w:cs="Courier New"/>
-          <w:b/>
-          <w:bCs/>
-          <w:color w:val="FF0000"/>
-          <w:sz w:val="18"/>
-          <w:szCs w:val="18"/>
-          <w:lang w:val="en-GB"/>
-        </w:rPr>
-        <w:t xml:space="preserve"># </w:t>
-      </w:r>
-      <w:r>
-        <w:rPr>
-          <w:rFonts w:ascii="Courier New" w:hAnsi="Courier New" w:cs="Courier New"/>
-          <w:b/>
-          <w:bCs/>
-          <w:color w:val="FF0000"/>
-          <w:sz w:val="18"/>
-          <w:szCs w:val="18"/>
-          <w:lang w:val="en-GB"/>
-        </w:rPr>
-        <w:t>display the correct stat, not the log stat</w:t>
-      </w:r>
-    </w:p>
-    <w:p>
-      <w:pPr>
-        <w:ind w:left="567" w:hanging="567"/>
-        <w:jc w:val="left"/>
-        <w:rPr>
-          <w:rFonts w:ascii="Courier New" w:hAnsi="Courier New" w:cs="Courier New"/>
-          <w:b/>
-          <w:bCs/>
-          <w:color w:val="FF0000"/>
-          <w:sz w:val="18"/>
-          <w:szCs w:val="18"/>
-          <w:lang w:val="en-GB"/>
-        </w:rPr>
-      </w:pPr>
-      <w:r>
-        <w:rPr>
-          <w:rFonts w:ascii="Courier New" w:hAnsi="Courier New" w:cs="Courier New"/>
-          <w:b/>
-          <w:bCs/>
-          <w:color w:val="FF0000"/>
-          <w:sz w:val="18"/>
-          <w:szCs w:val="18"/>
-          <w:lang w:val="en-GB"/>
-        </w:rPr>
-        <w:t># In fact, work as if not log but convert to log just before plotting using assign: for dots, boxes and means, + convert stat and dot positions if required. And that's it</w:t>
-      </w:r>
-    </w:p>
-    <w:p>
-      <w:pPr>
-        <w:ind w:left="567" w:hanging="567"/>
-        <w:jc w:val="left"/>
-        <w:rPr>
-          <w:rFonts w:ascii="Courier New" w:hAnsi="Courier New" w:cs="Courier New"/>
-          <w:b/>
-          <w:bCs/>
-          <w:color w:val="FF0000"/>
-          <w:sz w:val="18"/>
-          <w:szCs w:val="18"/>
-          <w:lang w:val="en-GB"/>
-        </w:rPr>
-      </w:pPr>
-    </w:p>
-    <w:p>
-      <w:pPr>
-        <w:ind w:left="567" w:hanging="567"/>
-        <w:jc w:val="left"/>
-        <w:rPr>
-          <w:rFonts w:ascii="Courier New" w:hAnsi="Courier New" w:cs="Courier New"/>
-          <w:b/>
-          <w:bCs/>
-          <w:color w:val="FF0000"/>
-          <w:sz w:val="18"/>
-          <w:szCs w:val="18"/>
-          <w:lang w:val="en-GB"/>
-        </w:rPr>
-      </w:pPr>
-      <w:r>
-        <w:rPr>
-          <w:rFonts w:ascii="Courier New" w:hAnsi="Courier New" w:cs="Courier New"/>
-          <w:b/>
-          <w:bCs/>
-          <w:color w:val="FF0000"/>
-          <w:sz w:val="18"/>
-          <w:szCs w:val="18"/>
-          <w:lang w:val="en-GB"/>
-        </w:rPr>
-        <w:t># mean at -Inf is a problem</w:t>
-      </w:r>
-    </w:p>
-    <w:p>
-      <w:pPr>
-        <w:ind w:left="567" w:hanging="567"/>
-        <w:jc w:val="left"/>
-        <w:rPr>
-          <w:rFonts w:ascii="Courier New" w:hAnsi="Courier New" w:cs="Courier New"/>
-          <w:b/>
-          <w:bCs/>
-          <w:color w:val="FF0000"/>
-          <w:sz w:val="18"/>
-          <w:szCs w:val="18"/>
-          <w:lang w:val="en-GB"/>
-        </w:rPr>
-      </w:pPr>
-    </w:p>
-    <w:p>
-      <w:pPr>
-        <w:ind w:left="567" w:hanging="567"/>
-        <w:jc w:val="left"/>
-        <w:rPr>
-          <w:rFonts w:ascii="Courier New" w:hAnsi="Courier New" w:cs="Courier New"/>
-          <w:b/>
-          <w:bCs/>
-          <w:color w:val="FF0000"/>
-          <w:sz w:val="18"/>
-          <w:szCs w:val="18"/>
-          <w:lang w:val="en-GB"/>
-        </w:rPr>
-      </w:pPr>
-      <w:r>
-        <w:rPr>
-          <w:rFonts w:ascii="Courier New" w:hAnsi="Courier New" w:cs="Courier New"/>
-          <w:b/>
-          <w:bCs/>
-          <w:color w:val="FF0000"/>
-          <w:sz w:val="18"/>
-          <w:szCs w:val="18"/>
-          <w:lang w:val="en-GB"/>
-        </w:rPr>
-        <w:t xml:space="preserve"># add a warning message saying that MEDIAN OR MEANS ARE SHOWN ABOVE /TOP </w:t>
-      </w:r>
-    </w:p>
-    <w:p>
-      <w:pPr>
-        <w:ind w:left="567" w:hanging="567"/>
-        <w:jc w:val="left"/>
-        <w:rPr>
-          <w:rFonts w:ascii="Courier New" w:hAnsi="Courier New" w:cs="Courier New"/>
-          <w:b/>
-          <w:bCs/>
-          <w:sz w:val="18"/>
-          <w:szCs w:val="18"/>
-          <w:lang w:val="en-GB"/>
-        </w:rPr>
-      </w:pPr>
-    </w:p>
-    <w:p>
-      <w:pPr>
-        <w:ind w:left="567" w:hanging="567"/>
-        <w:jc w:val="left"/>
-        <w:rPr>
-          <w:rFonts w:ascii="Courier New" w:hAnsi="Courier New" w:cs="Courier New"/>
-          <w:b/>
-          <w:bCs/>
-          <w:sz w:val="18"/>
-          <w:szCs w:val="18"/>
-          <w:lang w:val="en-GB"/>
-        </w:rPr>
-      </w:pPr>
-      <w:r>
-        <w:rPr>
-          <w:rFonts w:ascii="Courier New" w:hAnsi="Courier New" w:cs="Courier New"/>
-          <w:b/>
-          <w:bCs/>
-          <w:sz w:val="18"/>
-          <w:szCs w:val="18"/>
-          <w:lang w:val="en-GB"/>
-        </w:rPr>
-        <w:t>NA in categ -&gt; bug</w:t>
-      </w:r>
       <w:bookmarkStart w:id="0" w:name="_GoBack"/>
       <w:bookmarkEnd w:id="0"/>
+    </w:p>
+    <w:p>
+      <w:pPr>
+        <w:ind w:left="567" w:hanging="567"/>
+        <w:jc w:val="left"/>
+        <w:rPr>
+          <w:rFonts w:ascii="Courier New" w:hAnsi="Courier New" w:cs="Courier New"/>
+          <w:b/>
+          <w:bCs/>
+          <w:color w:val="FF0000"/>
+          <w:sz w:val="18"/>
+          <w:szCs w:val="18"/>
+          <w:lang w:val="en-GB"/>
+        </w:rPr>
+      </w:pPr>
+      <w:r>
+        <w:rPr>
+          <w:rFonts w:ascii="Courier New" w:hAnsi="Courier New" w:cs="Courier New"/>
+          <w:b/>
+          <w:bCs/>
+          <w:color w:val="FF0000"/>
+          <w:sz w:val="18"/>
+          <w:szCs w:val="18"/>
+          <w:lang w:val="en-GB"/>
+        </w:rPr>
+        <w:t># mean at -Inf is a problem</w:t>
+      </w:r>
+    </w:p>
+    <w:p>
+      <w:pPr>
+        <w:ind w:left="567" w:hanging="567"/>
+        <w:jc w:val="left"/>
+        <w:rPr>
+          <w:rFonts w:ascii="Courier New" w:hAnsi="Courier New" w:cs="Courier New"/>
+          <w:b/>
+          <w:bCs/>
+          <w:color w:val="FF0000"/>
+          <w:sz w:val="18"/>
+          <w:szCs w:val="18"/>
+          <w:lang w:val="en-GB"/>
+        </w:rPr>
+      </w:pPr>
+    </w:p>
+    <w:p>
+      <w:pPr>
+        <w:ind w:left="567" w:hanging="567"/>
+        <w:jc w:val="left"/>
+        <w:rPr>
+          <w:rFonts w:ascii="Courier New" w:hAnsi="Courier New" w:cs="Courier New"/>
+          <w:b/>
+          <w:bCs/>
+          <w:color w:val="FF0000"/>
+          <w:sz w:val="18"/>
+          <w:szCs w:val="18"/>
+          <w:lang w:val="en-GB"/>
+        </w:rPr>
+      </w:pPr>
+      <w:r>
+        <w:rPr>
+          <w:rFonts w:ascii="Courier New" w:hAnsi="Courier New" w:cs="Courier New"/>
+          <w:b/>
+          <w:bCs/>
+          <w:color w:val="FF0000"/>
+          <w:sz w:val="18"/>
+          <w:szCs w:val="18"/>
+          <w:lang w:val="en-GB"/>
+        </w:rPr>
+        <w:t xml:space="preserve"># add a warning message saying that MEDIAN OR MEANS ARE SHOWN ABOVE /TOP </w:t>
+      </w:r>
+    </w:p>
+    <w:p>
+      <w:pPr>
+        <w:ind w:left="567" w:hanging="567"/>
+        <w:jc w:val="left"/>
+        <w:rPr>
+          <w:rFonts w:ascii="Courier New" w:hAnsi="Courier New" w:cs="Courier New"/>
+          <w:b/>
+          <w:bCs/>
+          <w:sz w:val="18"/>
+          <w:szCs w:val="18"/>
+          <w:lang w:val="en-GB"/>
+        </w:rPr>
+      </w:pPr>
+    </w:p>
+    <w:p>
+      <w:pPr>
+        <w:ind w:left="567" w:hanging="567"/>
+        <w:jc w:val="left"/>
+        <w:rPr>
+          <w:rFonts w:ascii="Courier New" w:hAnsi="Courier New" w:cs="Courier New"/>
+          <w:b/>
+          <w:bCs/>
+          <w:sz w:val="18"/>
+          <w:szCs w:val="18"/>
+          <w:lang w:val="en-GB"/>
+        </w:rPr>
+      </w:pPr>
+      <w:r>
+        <w:rPr>
+          <w:rFonts w:ascii="Courier New" w:hAnsi="Courier New" w:cs="Courier New"/>
+          <w:b/>
+          <w:bCs/>
+          <w:sz w:val="18"/>
+          <w:szCs w:val="18"/>
+          <w:lang w:val="en-GB"/>
+        </w:rPr>
+        <w:t>NA in categ -&gt; bug</w:t>
+      </w:r>
     </w:p>
     <w:p>
       <w:pPr>
@@ -3223,7 +3157,7 @@
 </file>
 
 <file path=customXml/itemProps1.xml><?xml version="1.0" encoding="utf-8"?>
-<ds:datastoreItem xmlns:ds="http://schemas.openxmlformats.org/officeDocument/2006/customXml" ds:itemID="{86CC195C-8CB6-4AD9-9E08-487465C63F7F}">
+<ds:datastoreItem xmlns:ds="http://schemas.openxmlformats.org/officeDocument/2006/customXml" ds:itemID="{464812E6-6C5B-4FFF-904D-A23E1A3952F9}">
   <ds:schemaRefs>
     <ds:schemaRef ds:uri="http://schemas.openxmlformats.org/officeDocument/2006/bibliography"/>
   </ds:schemaRefs>

</xml_diff>

<commit_message>
fun_gg_boxplot() NA and Inf seem fixed
</commit_message>
<xml_diff>
--- a/debug fun_gg_boxplot.docx
+++ b/debug fun_gg_boxplot.docx
@@ -1391,9 +1391,36 @@
           <w:lang w:val="en-GB"/>
         </w:rPr>
       </w:pPr>
+    </w:p>
+    <w:p>
+      <w:pPr>
+        <w:ind w:left="567" w:hanging="567"/>
+        <w:jc w:val="left"/>
+        <w:rPr>
+          <w:rFonts w:ascii="Courier New" w:hAnsi="Courier New" w:cs="Courier New"/>
+          <w:b/>
+          <w:bCs/>
+          <w:color w:val="FF0000"/>
+          <w:sz w:val="18"/>
+          <w:szCs w:val="18"/>
+          <w:lang w:val="en-GB"/>
+        </w:rPr>
+      </w:pPr>
       <w:bookmarkStart w:id="0" w:name="_GoBack"/>
-      <w:bookmarkEnd w:id="0"/>
-    </w:p>
+      <w:r>
+        <w:rPr>
+          <w:rFonts w:ascii="Courier New" w:hAnsi="Courier New" w:cs="Courier New"/>
+          <w:b/>
+          <w:bCs/>
+          <w:color w:val="FF0000"/>
+          <w:sz w:val="18"/>
+          <w:szCs w:val="18"/>
+          <w:lang w:val="en-GB"/>
+        </w:rPr>
+        <w:t># mean at -Inf is a problem</w:t>
+      </w:r>
+    </w:p>
+    <w:bookmarkEnd w:id="0"/>
     <w:p>
       <w:pPr>
         <w:ind w:left="567" w:hanging="567"/>
@@ -1408,7 +1435,11 @@
           <w:lang w:val="en-GB"/>
         </w:rPr>
       </w:pPr>
-      <w:r>
+    </w:p>
+    <w:p>
+      <w:pPr>
+        <w:ind w:left="567" w:hanging="567"/>
+        <w:jc w:val="left"/>
         <w:rPr>
           <w:rFonts w:ascii="Courier New" w:hAnsi="Courier New" w:cs="Courier New"/>
           <w:b/>
@@ -1418,7 +1449,18 @@
           <w:szCs w:val="18"/>
           <w:lang w:val="en-GB"/>
         </w:rPr>
-        <w:t># mean at -Inf is a problem</w:t>
+      </w:pPr>
+      <w:r>
+        <w:rPr>
+          <w:rFonts w:ascii="Courier New" w:hAnsi="Courier New" w:cs="Courier New"/>
+          <w:b/>
+          <w:bCs/>
+          <w:color w:val="FF0000"/>
+          <w:sz w:val="18"/>
+          <w:szCs w:val="18"/>
+          <w:lang w:val="en-GB"/>
+        </w:rPr>
+        <w:t xml:space="preserve"># add a warning message saying that MEDIAN OR MEANS ARE SHOWN ABOVE /TOP </w:t>
       </w:r>
     </w:p>
     <w:p>
@@ -1429,7 +1471,6 @@
           <w:rFonts w:ascii="Courier New" w:hAnsi="Courier New" w:cs="Courier New"/>
           <w:b/>
           <w:bCs/>
-          <w:color w:val="FF0000"/>
           <w:sz w:val="18"/>
           <w:szCs w:val="18"/>
           <w:lang w:val="en-GB"/>
@@ -1438,34 +1479,30 @@
     </w:p>
     <w:p>
       <w:pPr>
-        <w:ind w:left="567" w:hanging="567"/>
+        <w:ind w:left="1134" w:hanging="567"/>
         <w:jc w:val="left"/>
         <w:rPr>
           <w:rFonts w:ascii="Courier New" w:hAnsi="Courier New" w:cs="Courier New"/>
           <w:b/>
           <w:bCs/>
-          <w:color w:val="FF0000"/>
-          <w:sz w:val="18"/>
-          <w:szCs w:val="18"/>
-          <w:lang w:val="en-GB"/>
-        </w:rPr>
-      </w:pPr>
-      <w:r>
-        <w:rPr>
-          <w:rFonts w:ascii="Courier New" w:hAnsi="Courier New" w:cs="Courier New"/>
-          <w:b/>
-          <w:bCs/>
-          <w:color w:val="FF0000"/>
-          <w:sz w:val="18"/>
-          <w:szCs w:val="18"/>
-          <w:lang w:val="en-GB"/>
-        </w:rPr>
-        <w:t xml:space="preserve"># add a warning message saying that MEDIAN OR MEANS ARE SHOWN ABOVE /TOP </w:t>
-      </w:r>
-    </w:p>
-    <w:p>
-      <w:pPr>
-        <w:ind w:left="567" w:hanging="567"/>
+          <w:sz w:val="18"/>
+          <w:szCs w:val="18"/>
+        </w:rPr>
+      </w:pPr>
+      <w:r>
+        <w:rPr>
+          <w:rFonts w:ascii="Courier New" w:hAnsi="Courier New" w:cs="Courier New"/>
+          <w:b/>
+          <w:bCs/>
+          <w:sz w:val="18"/>
+          <w:szCs w:val="18"/>
+        </w:rPr>
+        <w:t>In cute and scatter:</w:t>
+      </w:r>
+    </w:p>
+    <w:p>
+      <w:pPr>
+        <w:ind w:left="1701" w:hanging="567"/>
         <w:jc w:val="left"/>
         <w:rPr>
           <w:rFonts w:ascii="Courier New" w:hAnsi="Courier New" w:cs="Courier New"/>
@@ -1473,13 +1510,53 @@
           <w:bCs/>
           <w:sz w:val="18"/>
           <w:szCs w:val="18"/>
-          <w:lang w:val="en-GB"/>
-        </w:rPr>
-      </w:pPr>
-    </w:p>
-    <w:p>
-      <w:pPr>
-        <w:ind w:left="567" w:hanging="567"/>
+        </w:rPr>
+      </w:pPr>
+      <w:r>
+        <w:rPr>
+          <w:rFonts w:ascii="Courier New" w:hAnsi="Courier New" w:cs="Courier New"/>
+          <w:b/>
+          <w:bCs/>
+          <w:sz w:val="18"/>
+          <w:szCs w:val="18"/>
+        </w:rPr>
+        <w:lastRenderedPageBreak/>
+        <w:t>ini.</w:t>
+      </w:r>
+      <w:r>
+        <w:rPr>
+          <w:rFonts w:ascii="Courier New" w:hAnsi="Courier New" w:cs="Courier New"/>
+          <w:b/>
+          <w:bCs/>
+          <w:sz w:val="18"/>
+          <w:szCs w:val="18"/>
+        </w:rPr>
+        <w:t>warning.length</w:t>
+      </w:r>
+      <w:r>
+        <w:rPr>
+          <w:rFonts w:ascii="Courier New" w:hAnsi="Courier New" w:cs="Courier New"/>
+          <w:b/>
+          <w:bCs/>
+          <w:sz w:val="18"/>
+          <w:szCs w:val="18"/>
+        </w:rPr>
+        <w:t xml:space="preserve"> &lt;- options()$</w:t>
+      </w:r>
+      <w:r>
+        <w:rPr>
+          <w:rFonts w:ascii="Courier New" w:hAnsi="Courier New" w:cs="Courier New"/>
+          <w:b/>
+          <w:bCs/>
+          <w:sz w:val="18"/>
+          <w:szCs w:val="18"/>
+        </w:rPr>
+        <w:t>warning.length</w:t>
+      </w:r>
+    </w:p>
+    <w:p>
+      <w:pPr>
+        <w:ind w:left="1701" w:hanging="567"/>
         <w:jc w:val="left"/>
         <w:rPr>
           <w:rFonts w:ascii="Courier New" w:hAnsi="Courier New" w:cs="Courier New"/>
@@ -1487,20 +1564,183 @@
           <w:bCs/>
           <w:sz w:val="18"/>
           <w:szCs w:val="18"/>
-          <w:lang w:val="en-GB"/>
-        </w:rPr>
-      </w:pPr>
-      <w:r>
-        <w:rPr>
-          <w:rFonts w:ascii="Courier New" w:hAnsi="Courier New" w:cs="Courier New"/>
-          <w:b/>
-          <w:bCs/>
-          <w:sz w:val="18"/>
-          <w:szCs w:val="18"/>
-          <w:lang w:val="en-GB"/>
-        </w:rPr>
-        <w:t>NA in categ -&gt; bug</w:t>
-      </w:r>
+        </w:rPr>
+      </w:pPr>
+      <w:r>
+        <w:rPr>
+          <w:rFonts w:ascii="Courier New" w:hAnsi="Courier New" w:cs="Courier New"/>
+          <w:b/>
+          <w:bCs/>
+          <w:sz w:val="18"/>
+          <w:szCs w:val="18"/>
+        </w:rPr>
+        <w:t>options(</w:t>
+      </w:r>
+      <w:r>
+        <w:rPr>
+          <w:rFonts w:ascii="Courier New" w:hAnsi="Courier New" w:cs="Courier New"/>
+          <w:b/>
+          <w:bCs/>
+          <w:sz w:val="18"/>
+          <w:szCs w:val="18"/>
+        </w:rPr>
+        <w:t>warning.length</w:t>
+      </w:r>
+      <w:r>
+        <w:rPr>
+          <w:rFonts w:ascii="Courier New" w:hAnsi="Courier New" w:cs="Courier New"/>
+          <w:b/>
+          <w:bCs/>
+          <w:sz w:val="18"/>
+          <w:szCs w:val="18"/>
+        </w:rPr>
+        <w:t xml:space="preserve"> = </w:t>
+      </w:r>
+      <w:r>
+        <w:rPr>
+          <w:rFonts w:ascii="Courier New" w:hAnsi="Courier New" w:cs="Courier New"/>
+          <w:b/>
+          <w:bCs/>
+          <w:sz w:val="18"/>
+          <w:szCs w:val="18"/>
+        </w:rPr>
+        <w:t>8170</w:t>
+      </w:r>
+      <w:r>
+        <w:rPr>
+          <w:rFonts w:ascii="Courier New" w:hAnsi="Courier New" w:cs="Courier New"/>
+          <w:b/>
+          <w:bCs/>
+          <w:sz w:val="18"/>
+          <w:szCs w:val="18"/>
+        </w:rPr>
+        <w:t>)</w:t>
+      </w:r>
+    </w:p>
+    <w:p>
+      <w:pPr>
+        <w:ind w:left="1701" w:hanging="567"/>
+        <w:jc w:val="left"/>
+        <w:rPr>
+          <w:rFonts w:ascii="Courier New" w:hAnsi="Courier New" w:cs="Courier New"/>
+          <w:b/>
+          <w:bCs/>
+          <w:sz w:val="18"/>
+          <w:szCs w:val="18"/>
+        </w:rPr>
+      </w:pPr>
+    </w:p>
+    <w:p>
+      <w:pPr>
+        <w:ind w:left="1701" w:hanging="567"/>
+        <w:jc w:val="left"/>
+        <w:rPr>
+          <w:rFonts w:ascii="Courier New" w:hAnsi="Courier New" w:cs="Courier New"/>
+          <w:b/>
+          <w:bCs/>
+          <w:sz w:val="18"/>
+          <w:szCs w:val="18"/>
+        </w:rPr>
+      </w:pPr>
+      <w:r>
+        <w:rPr>
+          <w:rFonts w:ascii="Courier New" w:hAnsi="Courier New" w:cs="Courier New"/>
+          <w:b/>
+          <w:bCs/>
+          <w:sz w:val="18"/>
+          <w:szCs w:val="18"/>
+        </w:rPr>
+        <w:t>change all the stop()</w:t>
+      </w:r>
+    </w:p>
+    <w:p>
+      <w:pPr>
+        <w:ind w:left="1701" w:hanging="567"/>
+        <w:jc w:val="left"/>
+        <w:rPr>
+          <w:rFonts w:ascii="Courier New" w:hAnsi="Courier New" w:cs="Courier New"/>
+          <w:b/>
+          <w:bCs/>
+          <w:sz w:val="18"/>
+          <w:szCs w:val="18"/>
+        </w:rPr>
+      </w:pPr>
+    </w:p>
+    <w:p>
+      <w:pPr>
+        <w:ind w:left="1701" w:hanging="567"/>
+        <w:jc w:val="left"/>
+        <w:rPr>
+          <w:rFonts w:ascii="Courier New" w:hAnsi="Courier New" w:cs="Courier New"/>
+          <w:b/>
+          <w:bCs/>
+          <w:sz w:val="18"/>
+          <w:szCs w:val="18"/>
+        </w:rPr>
+      </w:pPr>
+      <w:r>
+        <w:rPr>
+          <w:rFonts w:ascii="Courier New" w:hAnsi="Courier New" w:cs="Courier New"/>
+          <w:b/>
+          <w:bCs/>
+          <w:sz w:val="18"/>
+          <w:szCs w:val="18"/>
+        </w:rPr>
+        <w:t>options(</w:t>
+      </w:r>
+      <w:r>
+        <w:rPr>
+          <w:rFonts w:ascii="Courier New" w:hAnsi="Courier New" w:cs="Courier New"/>
+          <w:b/>
+          <w:bCs/>
+          <w:sz w:val="18"/>
+          <w:szCs w:val="18"/>
+        </w:rPr>
+        <w:t>warning.length</w:t>
+      </w:r>
+      <w:r>
+        <w:rPr>
+          <w:rFonts w:ascii="Courier New" w:hAnsi="Courier New" w:cs="Courier New"/>
+          <w:b/>
+          <w:bCs/>
+          <w:sz w:val="18"/>
+          <w:szCs w:val="18"/>
+        </w:rPr>
+        <w:t xml:space="preserve"> = ini.</w:t>
+      </w:r>
+      <w:r>
+        <w:rPr>
+          <w:rFonts w:ascii="Courier New" w:hAnsi="Courier New" w:cs="Courier New"/>
+          <w:b/>
+          <w:bCs/>
+          <w:sz w:val="18"/>
+          <w:szCs w:val="18"/>
+        </w:rPr>
+        <w:t>warning.length</w:t>
+      </w:r>
+      <w:r>
+        <w:rPr>
+          <w:rFonts w:ascii="Courier New" w:hAnsi="Courier New" w:cs="Courier New"/>
+          <w:b/>
+          <w:bCs/>
+          <w:sz w:val="18"/>
+          <w:szCs w:val="18"/>
+        </w:rPr>
+        <w:t>)</w:t>
+      </w:r>
+    </w:p>
+    <w:p>
+      <w:pPr>
+        <w:ind w:left="1701" w:hanging="567"/>
+        <w:jc w:val="left"/>
+        <w:rPr>
+          <w:rFonts w:ascii="Courier New" w:hAnsi="Courier New" w:cs="Courier New"/>
+          <w:b/>
+          <w:bCs/>
+          <w:sz w:val="18"/>
+          <w:szCs w:val="18"/>
+        </w:rPr>
+      </w:pPr>
     </w:p>
     <w:p>
       <w:pPr>
@@ -3157,7 +3397,7 @@
 </file>
 
 <file path=customXml/itemProps1.xml><?xml version="1.0" encoding="utf-8"?>
-<ds:datastoreItem xmlns:ds="http://schemas.openxmlformats.org/officeDocument/2006/customXml" ds:itemID="{464812E6-6C5B-4FFF-904D-A23E1A3952F9}">
+<ds:datastoreItem xmlns:ds="http://schemas.openxmlformats.org/officeDocument/2006/customXml" ds:itemID="{3B4705E0-5750-486D-BBF1-B8A0245FCC68}">
   <ds:schemaRefs>
     <ds:schemaRef ds:uri="http://schemas.openxmlformats.org/officeDocument/2006/bibliography"/>
   </ds:schemaRefs>

</xml_diff>

<commit_message>
fun_gg_boxplot() still problem of stat.disp with facet to solve
</commit_message>
<xml_diff>
--- a/debug fun_gg_boxplot.docx
+++ b/debug fun_gg_boxplot.docx
@@ -13,7 +13,6 @@
           <w:color w:val="FF0000"/>
           <w:sz w:val="18"/>
           <w:szCs w:val="18"/>
-          <w:lang w:val="en-GB"/>
         </w:rPr>
       </w:pPr>
       <w:r>
@@ -24,1221 +23,50 @@
           <w:color w:val="FF0000"/>
           <w:sz w:val="18"/>
           <w:szCs w:val="18"/>
-          <w:lang w:val="en-GB"/>
-        </w:rPr>
-        <w:t>REmove the warning message, and the whiskers when using</w:t>
+        </w:rPr>
+        <w:t># facet does not work with stat</w:t>
+      </w:r>
+      <w:r>
+        <w:rPr>
+          <w:rFonts w:ascii="Courier New" w:hAnsi="Courier New" w:cs="Courier New"/>
+          <w:b/>
+          <w:bCs/>
+          <w:color w:val="FF0000"/>
+          <w:sz w:val="18"/>
+          <w:szCs w:val="18"/>
+        </w:rPr>
+        <w:t xml:space="preserve">.disp </w:t>
+      </w:r>
+      <w:r>
+        <w:rPr>
+          <w:rFonts w:ascii="Courier New" w:hAnsi="Courier New" w:cs="Courier New"/>
+          <w:b/>
+          <w:bCs/>
+          <w:color w:val="FF0000"/>
+          <w:sz w:val="18"/>
+          <w:szCs w:val="18"/>
+        </w:rPr>
+        <w:t>https://www.r-bloggers.com/2018/11/adding-different-annotation-to-each-facet-in-ggplot/</w:t>
       </w:r>
     </w:p>
     <w:p>
       <w:pPr>
-        <w:pBdr>
-          <w:top w:val="single" w:sz="4" w:space="1" w:color="auto"/>
-          <w:left w:val="single" w:sz="4" w:space="0" w:color="auto"/>
-          <w:bottom w:val="single" w:sz="4" w:space="1" w:color="auto"/>
-          <w:right w:val="single" w:sz="4" w:space="4" w:color="auto"/>
-        </w:pBdr>
-        <w:shd w:val="clear" w:color="auto" w:fill="D9D9D9" w:themeFill="background1" w:themeFillShade="D9"/>
         <w:ind w:left="567" w:hanging="567"/>
-        <w:rPr>
-          <w:rFonts w:ascii="Courier New" w:hAnsi="Courier New" w:cs="Courier New"/>
-          <w:b/>
+        <w:jc w:val="left"/>
+        <w:rPr>
+          <w:rFonts w:ascii="Courier New" w:hAnsi="Courier New" w:cs="Courier New"/>
+          <w:b/>
+          <w:bCs/>
           <w:color w:val="FF0000"/>
           <w:sz w:val="18"/>
           <w:szCs w:val="18"/>
         </w:rPr>
       </w:pPr>
-      <w:r>
-        <w:rPr>
-          <w:rFonts w:ascii="Courier New" w:hAnsi="Courier New" w:cs="Courier New"/>
-          <w:b/>
-          <w:color w:val="FF0000"/>
-          <w:sz w:val="18"/>
-          <w:szCs w:val="18"/>
-        </w:rPr>
-        <w:t>in.path &lt;- "Z:/14985_loot/results/20200707_res_CL14985_realignment/"</w:t>
-      </w:r>
+      <w:bookmarkStart w:id="0" w:name="_GoBack"/>
+      <w:bookmarkEnd w:id="0"/>
     </w:p>
     <w:p>
       <w:pPr>
-        <w:pBdr>
-          <w:top w:val="single" w:sz="4" w:space="1" w:color="auto"/>
-          <w:left w:val="single" w:sz="4" w:space="0" w:color="auto"/>
-          <w:bottom w:val="single" w:sz="4" w:space="1" w:color="auto"/>
-          <w:right w:val="single" w:sz="4" w:space="4" w:color="auto"/>
-        </w:pBdr>
-        <w:shd w:val="clear" w:color="auto" w:fill="D9D9D9" w:themeFill="background1" w:themeFillShade="D9"/>
-        <w:ind w:left="567" w:hanging="567"/>
-        <w:rPr>
-          <w:rFonts w:ascii="Courier New" w:hAnsi="Courier New" w:cs="Courier New"/>
-          <w:b/>
-          <w:color w:val="FF0000"/>
-          <w:sz w:val="18"/>
-          <w:szCs w:val="18"/>
-        </w:rPr>
-      </w:pPr>
-      <w:r>
-        <w:rPr>
-          <w:rFonts w:ascii="Courier New" w:hAnsi="Courier New" w:cs="Courier New"/>
-          <w:b/>
-          <w:color w:val="FF0000"/>
-          <w:sz w:val="18"/>
-          <w:szCs w:val="18"/>
-        </w:rPr>
-        <w:t># in.path &lt;- "C:/Users/Gael/Desktop/"</w:t>
-      </w:r>
-    </w:p>
-    <w:p>
-      <w:pPr>
-        <w:pBdr>
-          <w:top w:val="single" w:sz="4" w:space="1" w:color="auto"/>
-          <w:left w:val="single" w:sz="4" w:space="0" w:color="auto"/>
-          <w:bottom w:val="single" w:sz="4" w:space="1" w:color="auto"/>
-          <w:right w:val="single" w:sz="4" w:space="4" w:color="auto"/>
-        </w:pBdr>
-        <w:shd w:val="clear" w:color="auto" w:fill="D9D9D9" w:themeFill="background1" w:themeFillShade="D9"/>
-        <w:ind w:left="567" w:hanging="567"/>
-        <w:rPr>
-          <w:rFonts w:ascii="Courier New" w:hAnsi="Courier New" w:cs="Courier New"/>
-          <w:b/>
-          <w:color w:val="FF0000"/>
-          <w:sz w:val="18"/>
-          <w:szCs w:val="18"/>
-        </w:rPr>
-      </w:pPr>
-      <w:r>
-        <w:rPr>
-          <w:rFonts w:ascii="Courier New" w:hAnsi="Courier New" w:cs="Courier New"/>
-          <w:b/>
-          <w:color w:val="FF0000"/>
-          <w:sz w:val="18"/>
-          <w:szCs w:val="18"/>
-        </w:rPr>
-        <w:t>integ.file &lt;- "good_file_CL14985_trim.5pAttc.rm.3pAttc.rm.cut25.sorted_q20.nodup.sorted.reorient.pos.fork"</w:t>
-      </w:r>
-    </w:p>
-    <w:p>
-      <w:pPr>
-        <w:pBdr>
-          <w:top w:val="single" w:sz="4" w:space="1" w:color="auto"/>
-          <w:left w:val="single" w:sz="4" w:space="0" w:color="auto"/>
-          <w:bottom w:val="single" w:sz="4" w:space="1" w:color="auto"/>
-          <w:right w:val="single" w:sz="4" w:space="4" w:color="auto"/>
-        </w:pBdr>
-        <w:shd w:val="clear" w:color="auto" w:fill="D9D9D9" w:themeFill="background1" w:themeFillShade="D9"/>
-        <w:ind w:left="567" w:hanging="567"/>
-        <w:rPr>
-          <w:rFonts w:ascii="Courier New" w:hAnsi="Courier New" w:cs="Courier New"/>
-          <w:b/>
-          <w:color w:val="FF0000"/>
-          <w:sz w:val="18"/>
-          <w:szCs w:val="18"/>
-        </w:rPr>
-      </w:pPr>
-      <w:r>
-        <w:rPr>
-          <w:rFonts w:ascii="Courier New" w:hAnsi="Courier New" w:cs="Courier New"/>
-          <w:b/>
-          <w:color w:val="FF0000"/>
-          <w:sz w:val="18"/>
-          <w:szCs w:val="18"/>
-        </w:rPr>
-        <w:t>random.file &lt;- "random.200.bed" # V2 column is random positions in Ecoli Genome</w:t>
-      </w:r>
-    </w:p>
-    <w:p>
-      <w:pPr>
-        <w:pBdr>
-          <w:top w:val="single" w:sz="4" w:space="1" w:color="auto"/>
-          <w:left w:val="single" w:sz="4" w:space="0" w:color="auto"/>
-          <w:bottom w:val="single" w:sz="4" w:space="1" w:color="auto"/>
-          <w:right w:val="single" w:sz="4" w:space="4" w:color="auto"/>
-        </w:pBdr>
-        <w:shd w:val="clear" w:color="auto" w:fill="D9D9D9" w:themeFill="background1" w:themeFillShade="D9"/>
-        <w:ind w:left="567" w:hanging="567"/>
-        <w:rPr>
-          <w:rFonts w:ascii="Courier New" w:hAnsi="Courier New" w:cs="Courier New"/>
-          <w:b/>
-          <w:color w:val="FF0000"/>
-          <w:sz w:val="18"/>
-          <w:szCs w:val="18"/>
-        </w:rPr>
-      </w:pPr>
-    </w:p>
-    <w:p>
-      <w:pPr>
-        <w:pBdr>
-          <w:top w:val="single" w:sz="4" w:space="1" w:color="auto"/>
-          <w:left w:val="single" w:sz="4" w:space="0" w:color="auto"/>
-          <w:bottom w:val="single" w:sz="4" w:space="1" w:color="auto"/>
-          <w:right w:val="single" w:sz="4" w:space="4" w:color="auto"/>
-        </w:pBdr>
-        <w:shd w:val="clear" w:color="auto" w:fill="D9D9D9" w:themeFill="background1" w:themeFillShade="D9"/>
-        <w:ind w:left="567" w:hanging="567"/>
-        <w:rPr>
-          <w:rFonts w:ascii="Courier New" w:hAnsi="Courier New" w:cs="Courier New"/>
-          <w:b/>
-          <w:color w:val="FF0000"/>
-          <w:sz w:val="18"/>
-          <w:szCs w:val="18"/>
-        </w:rPr>
-      </w:pPr>
-      <w:r>
-        <w:rPr>
-          <w:rFonts w:ascii="Courier New" w:hAnsi="Courier New" w:cs="Courier New"/>
-          <w:b/>
-          <w:color w:val="FF0000"/>
-          <w:sz w:val="18"/>
-          <w:szCs w:val="18"/>
-        </w:rPr>
-        <w:t>integ &lt;- read.table(paste0(in.path, integ.file), sep = "\t", stringsAsFactors = FALSE, header = TRUE)</w:t>
-      </w:r>
-    </w:p>
-    <w:p>
-      <w:pPr>
-        <w:pBdr>
-          <w:top w:val="single" w:sz="4" w:space="1" w:color="auto"/>
-          <w:left w:val="single" w:sz="4" w:space="0" w:color="auto"/>
-          <w:bottom w:val="single" w:sz="4" w:space="1" w:color="auto"/>
-          <w:right w:val="single" w:sz="4" w:space="4" w:color="auto"/>
-        </w:pBdr>
-        <w:shd w:val="clear" w:color="auto" w:fill="D9D9D9" w:themeFill="background1" w:themeFillShade="D9"/>
-        <w:ind w:left="567" w:hanging="567"/>
-        <w:rPr>
-          <w:rFonts w:ascii="Courier New" w:hAnsi="Courier New" w:cs="Courier New"/>
-          <w:b/>
-          <w:color w:val="FF0000"/>
-          <w:sz w:val="18"/>
-          <w:szCs w:val="18"/>
-        </w:rPr>
-      </w:pPr>
-      <w:r>
-        <w:rPr>
-          <w:rFonts w:ascii="Courier New" w:hAnsi="Courier New" w:cs="Courier New"/>
-          <w:b/>
-          <w:color w:val="FF0000"/>
-          <w:sz w:val="18"/>
-          <w:szCs w:val="18"/>
-        </w:rPr>
-        <w:t>rd &lt;- read.table(paste0(in.path, random.file), sep = "\t", stringsAsFactors = FALSE, header = FALSE)</w:t>
-      </w:r>
-    </w:p>
-    <w:p>
-      <w:pPr>
-        <w:pBdr>
-          <w:top w:val="single" w:sz="4" w:space="1" w:color="auto"/>
-          <w:left w:val="single" w:sz="4" w:space="0" w:color="auto"/>
-          <w:bottom w:val="single" w:sz="4" w:space="1" w:color="auto"/>
-          <w:right w:val="single" w:sz="4" w:space="4" w:color="auto"/>
-        </w:pBdr>
-        <w:shd w:val="clear" w:color="auto" w:fill="D9D9D9" w:themeFill="background1" w:themeFillShade="D9"/>
-        <w:ind w:left="567" w:hanging="567"/>
-        <w:rPr>
-          <w:rFonts w:ascii="Courier New" w:hAnsi="Courier New" w:cs="Courier New"/>
-          <w:b/>
-          <w:color w:val="FF0000"/>
-          <w:sz w:val="18"/>
-          <w:szCs w:val="18"/>
-        </w:rPr>
-      </w:pPr>
-    </w:p>
-    <w:p>
-      <w:pPr>
-        <w:pBdr>
-          <w:top w:val="single" w:sz="4" w:space="1" w:color="auto"/>
-          <w:left w:val="single" w:sz="4" w:space="0" w:color="auto"/>
-          <w:bottom w:val="single" w:sz="4" w:space="1" w:color="auto"/>
-          <w:right w:val="single" w:sz="4" w:space="4" w:color="auto"/>
-        </w:pBdr>
-        <w:shd w:val="clear" w:color="auto" w:fill="D9D9D9" w:themeFill="background1" w:themeFillShade="D9"/>
-        <w:ind w:left="567" w:hanging="567"/>
-        <w:rPr>
-          <w:rFonts w:ascii="Courier New" w:hAnsi="Courier New" w:cs="Courier New"/>
-          <w:b/>
-          <w:color w:val="FF0000"/>
-          <w:sz w:val="18"/>
-          <w:szCs w:val="18"/>
-        </w:rPr>
-      </w:pPr>
-    </w:p>
-    <w:p>
-      <w:pPr>
-        <w:pBdr>
-          <w:top w:val="single" w:sz="4" w:space="1" w:color="auto"/>
-          <w:left w:val="single" w:sz="4" w:space="0" w:color="auto"/>
-          <w:bottom w:val="single" w:sz="4" w:space="1" w:color="auto"/>
-          <w:right w:val="single" w:sz="4" w:space="4" w:color="auto"/>
-        </w:pBdr>
-        <w:shd w:val="clear" w:color="auto" w:fill="D9D9D9" w:themeFill="background1" w:themeFillShade="D9"/>
-        <w:ind w:left="567" w:hanging="567"/>
-        <w:rPr>
-          <w:rFonts w:ascii="Courier New" w:hAnsi="Courier New" w:cs="Courier New"/>
-          <w:b/>
-          <w:color w:val="FF0000"/>
-          <w:sz w:val="18"/>
-          <w:szCs w:val="18"/>
-        </w:rPr>
-      </w:pPr>
-      <w:r>
-        <w:rPr>
-          <w:rFonts w:ascii="Courier New" w:hAnsi="Courier New" w:cs="Courier New"/>
-          <w:b/>
-          <w:color w:val="FF0000"/>
-          <w:sz w:val="18"/>
-          <w:szCs w:val="18"/>
-        </w:rPr>
-        <w:t>pos.list &lt;- as.list(integ$pos)</w:t>
-      </w:r>
-    </w:p>
-    <w:p>
-      <w:pPr>
-        <w:pBdr>
-          <w:top w:val="single" w:sz="4" w:space="1" w:color="auto"/>
-          <w:left w:val="single" w:sz="4" w:space="0" w:color="auto"/>
-          <w:bottom w:val="single" w:sz="4" w:space="1" w:color="auto"/>
-          <w:right w:val="single" w:sz="4" w:space="4" w:color="auto"/>
-        </w:pBdr>
-        <w:shd w:val="clear" w:color="auto" w:fill="D9D9D9" w:themeFill="background1" w:themeFillShade="D9"/>
-        <w:ind w:left="567" w:hanging="567"/>
-        <w:rPr>
-          <w:rFonts w:ascii="Courier New" w:hAnsi="Courier New" w:cs="Courier New"/>
-          <w:b/>
-          <w:color w:val="FF0000"/>
-          <w:sz w:val="18"/>
-          <w:szCs w:val="18"/>
-        </w:rPr>
-      </w:pPr>
-      <w:r>
-        <w:rPr>
-          <w:rFonts w:ascii="Courier New" w:hAnsi="Courier New" w:cs="Courier New"/>
-          <w:b/>
-          <w:color w:val="FF0000"/>
-          <w:sz w:val="18"/>
-          <w:szCs w:val="18"/>
-        </w:rPr>
-        <w:t>res &lt;- sapply(X = pos.list, FUN = function(X){min(abs(tss$V4 - X))})</w:t>
-      </w:r>
-    </w:p>
-    <w:p>
-      <w:pPr>
-        <w:pBdr>
-          <w:top w:val="single" w:sz="4" w:space="1" w:color="auto"/>
-          <w:left w:val="single" w:sz="4" w:space="0" w:color="auto"/>
-          <w:bottom w:val="single" w:sz="4" w:space="1" w:color="auto"/>
-          <w:right w:val="single" w:sz="4" w:space="4" w:color="auto"/>
-        </w:pBdr>
-        <w:shd w:val="clear" w:color="auto" w:fill="D9D9D9" w:themeFill="background1" w:themeFillShade="D9"/>
-        <w:ind w:left="567" w:hanging="567"/>
-        <w:rPr>
-          <w:rFonts w:ascii="Courier New" w:hAnsi="Courier New" w:cs="Courier New"/>
-          <w:b/>
-          <w:color w:val="FF0000"/>
-          <w:sz w:val="18"/>
-          <w:szCs w:val="18"/>
-        </w:rPr>
-      </w:pPr>
-      <w:r>
-        <w:rPr>
-          <w:rFonts w:ascii="Courier New" w:hAnsi="Courier New" w:cs="Courier New"/>
-          <w:b/>
-          <w:color w:val="FF0000"/>
-          <w:sz w:val="18"/>
-          <w:szCs w:val="18"/>
-        </w:rPr>
-        <w:t>if(length(res) != nrow(integ)){</w:t>
-      </w:r>
-    </w:p>
-    <w:p>
-      <w:pPr>
-        <w:pBdr>
-          <w:top w:val="single" w:sz="4" w:space="1" w:color="auto"/>
-          <w:left w:val="single" w:sz="4" w:space="0" w:color="auto"/>
-          <w:bottom w:val="single" w:sz="4" w:space="1" w:color="auto"/>
-          <w:right w:val="single" w:sz="4" w:space="4" w:color="auto"/>
-        </w:pBdr>
-        <w:shd w:val="clear" w:color="auto" w:fill="D9D9D9" w:themeFill="background1" w:themeFillShade="D9"/>
-        <w:ind w:left="567" w:hanging="567"/>
-        <w:rPr>
-          <w:rFonts w:ascii="Courier New" w:hAnsi="Courier New" w:cs="Courier New"/>
-          <w:b/>
-          <w:color w:val="FF0000"/>
-          <w:sz w:val="18"/>
-          <w:szCs w:val="18"/>
-        </w:rPr>
-      </w:pPr>
-      <w:r>
-        <w:rPr>
-          <w:rFonts w:ascii="Courier New" w:hAnsi="Courier New" w:cs="Courier New"/>
-          <w:b/>
-          <w:color w:val="FF0000"/>
-          <w:sz w:val="18"/>
-          <w:szCs w:val="18"/>
-        </w:rPr>
-        <w:tab/>
-        <w:t>cat("\n\nERROR: length(res) DIFFERENT FROM nrow(integ)\n\n")</w:t>
-      </w:r>
-    </w:p>
-    <w:p>
-      <w:pPr>
-        <w:pBdr>
-          <w:top w:val="single" w:sz="4" w:space="1" w:color="auto"/>
-          <w:left w:val="single" w:sz="4" w:space="0" w:color="auto"/>
-          <w:bottom w:val="single" w:sz="4" w:space="1" w:color="auto"/>
-          <w:right w:val="single" w:sz="4" w:space="4" w:color="auto"/>
-        </w:pBdr>
-        <w:shd w:val="clear" w:color="auto" w:fill="D9D9D9" w:themeFill="background1" w:themeFillShade="D9"/>
-        <w:ind w:left="567" w:hanging="567"/>
-        <w:rPr>
-          <w:rFonts w:ascii="Courier New" w:hAnsi="Courier New" w:cs="Courier New"/>
-          <w:b/>
-          <w:color w:val="FF0000"/>
-          <w:sz w:val="18"/>
-          <w:szCs w:val="18"/>
-        </w:rPr>
-      </w:pPr>
-      <w:r>
-        <w:rPr>
-          <w:rFonts w:ascii="Courier New" w:hAnsi="Courier New" w:cs="Courier New"/>
-          <w:b/>
-          <w:color w:val="FF0000"/>
-          <w:sz w:val="18"/>
-          <w:szCs w:val="18"/>
-        </w:rPr>
-        <w:t>}</w:t>
-      </w:r>
-    </w:p>
-    <w:p>
-      <w:pPr>
-        <w:pBdr>
-          <w:top w:val="single" w:sz="4" w:space="1" w:color="auto"/>
-          <w:left w:val="single" w:sz="4" w:space="0" w:color="auto"/>
-          <w:bottom w:val="single" w:sz="4" w:space="1" w:color="auto"/>
-          <w:right w:val="single" w:sz="4" w:space="4" w:color="auto"/>
-        </w:pBdr>
-        <w:shd w:val="clear" w:color="auto" w:fill="D9D9D9" w:themeFill="background1" w:themeFillShade="D9"/>
-        <w:ind w:left="567" w:hanging="567"/>
-        <w:rPr>
-          <w:rFonts w:ascii="Courier New" w:hAnsi="Courier New" w:cs="Courier New"/>
-          <w:b/>
-          <w:color w:val="FF0000"/>
-          <w:sz w:val="18"/>
-          <w:szCs w:val="18"/>
-        </w:rPr>
-      </w:pPr>
-      <w:r>
-        <w:rPr>
-          <w:rFonts w:ascii="Courier New" w:hAnsi="Courier New" w:cs="Courier New"/>
-          <w:b/>
-          <w:color w:val="FF0000"/>
-          <w:sz w:val="18"/>
-          <w:szCs w:val="18"/>
-        </w:rPr>
-        <w:t>length(res)</w:t>
-      </w:r>
-    </w:p>
-    <w:p>
-      <w:pPr>
-        <w:pBdr>
-          <w:top w:val="single" w:sz="4" w:space="1" w:color="auto"/>
-          <w:left w:val="single" w:sz="4" w:space="0" w:color="auto"/>
-          <w:bottom w:val="single" w:sz="4" w:space="1" w:color="auto"/>
-          <w:right w:val="single" w:sz="4" w:space="4" w:color="auto"/>
-        </w:pBdr>
-        <w:shd w:val="clear" w:color="auto" w:fill="D9D9D9" w:themeFill="background1" w:themeFillShade="D9"/>
-        <w:ind w:left="567" w:hanging="567"/>
-        <w:rPr>
-          <w:rFonts w:ascii="Courier New" w:hAnsi="Courier New" w:cs="Courier New"/>
-          <w:b/>
-          <w:color w:val="FF0000"/>
-          <w:sz w:val="18"/>
-          <w:szCs w:val="18"/>
-        </w:rPr>
-      </w:pPr>
-    </w:p>
-    <w:p>
-      <w:pPr>
-        <w:pBdr>
-          <w:top w:val="single" w:sz="4" w:space="1" w:color="auto"/>
-          <w:left w:val="single" w:sz="4" w:space="0" w:color="auto"/>
-          <w:bottom w:val="single" w:sz="4" w:space="1" w:color="auto"/>
-          <w:right w:val="single" w:sz="4" w:space="4" w:color="auto"/>
-        </w:pBdr>
-        <w:shd w:val="clear" w:color="auto" w:fill="D9D9D9" w:themeFill="background1" w:themeFillShade="D9"/>
-        <w:ind w:left="567" w:hanging="567"/>
-        <w:rPr>
-          <w:rFonts w:ascii="Courier New" w:hAnsi="Courier New" w:cs="Courier New"/>
-          <w:b/>
-          <w:color w:val="FF0000"/>
-          <w:sz w:val="18"/>
-          <w:szCs w:val="18"/>
-        </w:rPr>
-      </w:pPr>
-      <w:r>
-        <w:rPr>
-          <w:rFonts w:ascii="Courier New" w:hAnsi="Courier New" w:cs="Courier New"/>
-          <w:b/>
-          <w:color w:val="FF0000"/>
-          <w:sz w:val="18"/>
-          <w:szCs w:val="18"/>
-        </w:rPr>
-        <w:t>rd.pos.list &lt;- as.list(rd$V2)</w:t>
-      </w:r>
-    </w:p>
-    <w:p>
-      <w:pPr>
-        <w:pBdr>
-          <w:top w:val="single" w:sz="4" w:space="1" w:color="auto"/>
-          <w:left w:val="single" w:sz="4" w:space="0" w:color="auto"/>
-          <w:bottom w:val="single" w:sz="4" w:space="1" w:color="auto"/>
-          <w:right w:val="single" w:sz="4" w:space="4" w:color="auto"/>
-        </w:pBdr>
-        <w:shd w:val="clear" w:color="auto" w:fill="D9D9D9" w:themeFill="background1" w:themeFillShade="D9"/>
-        <w:ind w:left="567" w:hanging="567"/>
-        <w:rPr>
-          <w:rFonts w:ascii="Courier New" w:hAnsi="Courier New" w:cs="Courier New"/>
-          <w:b/>
-          <w:color w:val="FF0000"/>
-          <w:sz w:val="18"/>
-          <w:szCs w:val="18"/>
-        </w:rPr>
-      </w:pPr>
-      <w:r>
-        <w:rPr>
-          <w:rFonts w:ascii="Courier New" w:hAnsi="Courier New" w:cs="Courier New"/>
-          <w:b/>
-          <w:color w:val="FF0000"/>
-          <w:sz w:val="18"/>
-          <w:szCs w:val="18"/>
-        </w:rPr>
-        <w:t>rd.res &lt;- sapply(X = rd.pos.list, FUN = function(X){min(abs(tss$V4 - X))})</w:t>
-      </w:r>
-    </w:p>
-    <w:p>
-      <w:pPr>
-        <w:pBdr>
-          <w:top w:val="single" w:sz="4" w:space="1" w:color="auto"/>
-          <w:left w:val="single" w:sz="4" w:space="0" w:color="auto"/>
-          <w:bottom w:val="single" w:sz="4" w:space="1" w:color="auto"/>
-          <w:right w:val="single" w:sz="4" w:space="4" w:color="auto"/>
-        </w:pBdr>
-        <w:shd w:val="clear" w:color="auto" w:fill="D9D9D9" w:themeFill="background1" w:themeFillShade="D9"/>
-        <w:ind w:left="567" w:hanging="567"/>
-        <w:rPr>
-          <w:rFonts w:ascii="Courier New" w:hAnsi="Courier New" w:cs="Courier New"/>
-          <w:b/>
-          <w:color w:val="FF0000"/>
-          <w:sz w:val="18"/>
-          <w:szCs w:val="18"/>
-        </w:rPr>
-      </w:pPr>
-      <w:r>
-        <w:rPr>
-          <w:rFonts w:ascii="Courier New" w:hAnsi="Courier New" w:cs="Courier New"/>
-          <w:b/>
-          <w:color w:val="FF0000"/>
-          <w:sz w:val="18"/>
-          <w:szCs w:val="18"/>
-        </w:rPr>
-        <w:t>if(length(rd.res) != nrow(rd)){</w:t>
-      </w:r>
-    </w:p>
-    <w:p>
-      <w:pPr>
-        <w:pBdr>
-          <w:top w:val="single" w:sz="4" w:space="1" w:color="auto"/>
-          <w:left w:val="single" w:sz="4" w:space="0" w:color="auto"/>
-          <w:bottom w:val="single" w:sz="4" w:space="1" w:color="auto"/>
-          <w:right w:val="single" w:sz="4" w:space="4" w:color="auto"/>
-        </w:pBdr>
-        <w:shd w:val="clear" w:color="auto" w:fill="D9D9D9" w:themeFill="background1" w:themeFillShade="D9"/>
-        <w:ind w:left="567" w:hanging="567"/>
-        <w:rPr>
-          <w:rFonts w:ascii="Courier New" w:hAnsi="Courier New" w:cs="Courier New"/>
-          <w:b/>
-          <w:color w:val="FF0000"/>
-          <w:sz w:val="18"/>
-          <w:szCs w:val="18"/>
-        </w:rPr>
-      </w:pPr>
-      <w:r>
-        <w:rPr>
-          <w:rFonts w:ascii="Courier New" w:hAnsi="Courier New" w:cs="Courier New"/>
-          <w:b/>
-          <w:color w:val="FF0000"/>
-          <w:sz w:val="18"/>
-          <w:szCs w:val="18"/>
-        </w:rPr>
-        <w:tab/>
-        <w:t>cat("\n\nERROR: length(rd.res) DIFFERENT FROM nrow(rd)\n\n")</w:t>
-      </w:r>
-    </w:p>
-    <w:p>
-      <w:pPr>
-        <w:pBdr>
-          <w:top w:val="single" w:sz="4" w:space="1" w:color="auto"/>
-          <w:left w:val="single" w:sz="4" w:space="0" w:color="auto"/>
-          <w:bottom w:val="single" w:sz="4" w:space="1" w:color="auto"/>
-          <w:right w:val="single" w:sz="4" w:space="4" w:color="auto"/>
-        </w:pBdr>
-        <w:shd w:val="clear" w:color="auto" w:fill="D9D9D9" w:themeFill="background1" w:themeFillShade="D9"/>
-        <w:ind w:left="567" w:hanging="567"/>
-        <w:rPr>
-          <w:rFonts w:ascii="Courier New" w:hAnsi="Courier New" w:cs="Courier New"/>
-          <w:b/>
-          <w:color w:val="FF0000"/>
-          <w:sz w:val="18"/>
-          <w:szCs w:val="18"/>
-        </w:rPr>
-      </w:pPr>
-      <w:r>
-        <w:rPr>
-          <w:rFonts w:ascii="Courier New" w:hAnsi="Courier New" w:cs="Courier New"/>
-          <w:b/>
-          <w:color w:val="FF0000"/>
-          <w:sz w:val="18"/>
-          <w:szCs w:val="18"/>
-        </w:rPr>
-        <w:t>}</w:t>
-      </w:r>
-    </w:p>
-    <w:p>
-      <w:pPr>
-        <w:pBdr>
-          <w:top w:val="single" w:sz="4" w:space="1" w:color="auto"/>
-          <w:left w:val="single" w:sz="4" w:space="0" w:color="auto"/>
-          <w:bottom w:val="single" w:sz="4" w:space="1" w:color="auto"/>
-          <w:right w:val="single" w:sz="4" w:space="4" w:color="auto"/>
-        </w:pBdr>
-        <w:shd w:val="clear" w:color="auto" w:fill="D9D9D9" w:themeFill="background1" w:themeFillShade="D9"/>
-        <w:ind w:left="567" w:hanging="567"/>
-        <w:rPr>
-          <w:rFonts w:ascii="Courier New" w:hAnsi="Courier New" w:cs="Courier New"/>
-          <w:b/>
-          <w:color w:val="FF0000"/>
-          <w:sz w:val="18"/>
-          <w:szCs w:val="18"/>
-        </w:rPr>
-      </w:pPr>
-      <w:r>
-        <w:rPr>
-          <w:rFonts w:ascii="Courier New" w:hAnsi="Courier New" w:cs="Courier New"/>
-          <w:b/>
-          <w:color w:val="FF0000"/>
-          <w:sz w:val="18"/>
-          <w:szCs w:val="18"/>
-        </w:rPr>
-        <w:t>length(rd.res)</w:t>
-      </w:r>
-    </w:p>
-    <w:p>
-      <w:pPr>
-        <w:pBdr>
-          <w:top w:val="single" w:sz="4" w:space="1" w:color="auto"/>
-          <w:left w:val="single" w:sz="4" w:space="0" w:color="auto"/>
-          <w:bottom w:val="single" w:sz="4" w:space="1" w:color="auto"/>
-          <w:right w:val="single" w:sz="4" w:space="4" w:color="auto"/>
-        </w:pBdr>
-        <w:shd w:val="clear" w:color="auto" w:fill="D9D9D9" w:themeFill="background1" w:themeFillShade="D9"/>
-        <w:ind w:left="567" w:hanging="567"/>
-        <w:rPr>
-          <w:rFonts w:ascii="Courier New" w:hAnsi="Courier New" w:cs="Courier New"/>
-          <w:b/>
-          <w:color w:val="FF0000"/>
-          <w:sz w:val="18"/>
-          <w:szCs w:val="18"/>
-        </w:rPr>
-      </w:pPr>
-    </w:p>
-    <w:p>
-      <w:pPr>
-        <w:pBdr>
-          <w:top w:val="single" w:sz="4" w:space="1" w:color="auto"/>
-          <w:left w:val="single" w:sz="4" w:space="0" w:color="auto"/>
-          <w:bottom w:val="single" w:sz="4" w:space="1" w:color="auto"/>
-          <w:right w:val="single" w:sz="4" w:space="4" w:color="auto"/>
-        </w:pBdr>
-        <w:shd w:val="clear" w:color="auto" w:fill="D9D9D9" w:themeFill="background1" w:themeFillShade="D9"/>
-        <w:ind w:left="567" w:hanging="567"/>
-        <w:rPr>
-          <w:rFonts w:ascii="Courier New" w:hAnsi="Courier New" w:cs="Courier New"/>
-          <w:b/>
-          <w:color w:val="FF0000"/>
-          <w:sz w:val="18"/>
-          <w:szCs w:val="18"/>
-        </w:rPr>
-      </w:pPr>
-      <w:r>
-        <w:rPr>
-          <w:rFonts w:ascii="Courier New" w:hAnsi="Courier New" w:cs="Courier New"/>
-          <w:b/>
-          <w:color w:val="FF0000"/>
-          <w:sz w:val="18"/>
-          <w:szCs w:val="18"/>
-        </w:rPr>
-        <w:t>windows(5,5)</w:t>
-      </w:r>
-    </w:p>
-    <w:p>
-      <w:pPr>
-        <w:pBdr>
-          <w:top w:val="single" w:sz="4" w:space="1" w:color="auto"/>
-          <w:left w:val="single" w:sz="4" w:space="0" w:color="auto"/>
-          <w:bottom w:val="single" w:sz="4" w:space="1" w:color="auto"/>
-          <w:right w:val="single" w:sz="4" w:space="4" w:color="auto"/>
-        </w:pBdr>
-        <w:shd w:val="clear" w:color="auto" w:fill="D9D9D9" w:themeFill="background1" w:themeFillShade="D9"/>
-        <w:ind w:left="567" w:hanging="567"/>
-        <w:rPr>
-          <w:rFonts w:ascii="Courier New" w:hAnsi="Courier New" w:cs="Courier New"/>
-          <w:b/>
-          <w:color w:val="FF0000"/>
-          <w:sz w:val="18"/>
-          <w:szCs w:val="18"/>
-        </w:rPr>
-      </w:pPr>
-      <w:r>
-        <w:rPr>
-          <w:rFonts w:ascii="Courier New" w:hAnsi="Courier New" w:cs="Courier New"/>
-          <w:b/>
-          <w:color w:val="FF0000"/>
-          <w:sz w:val="18"/>
-          <w:szCs w:val="18"/>
-        </w:rPr>
-        <w:t>fun_gg_boxplot(</w:t>
-      </w:r>
-    </w:p>
-    <w:p>
-      <w:pPr>
-        <w:pBdr>
-          <w:top w:val="single" w:sz="4" w:space="1" w:color="auto"/>
-          <w:left w:val="single" w:sz="4" w:space="0" w:color="auto"/>
-          <w:bottom w:val="single" w:sz="4" w:space="1" w:color="auto"/>
-          <w:right w:val="single" w:sz="4" w:space="4" w:color="auto"/>
-        </w:pBdr>
-        <w:shd w:val="clear" w:color="auto" w:fill="D9D9D9" w:themeFill="background1" w:themeFillShade="D9"/>
-        <w:ind w:left="567" w:hanging="567"/>
-        <w:rPr>
-          <w:rFonts w:ascii="Courier New" w:hAnsi="Courier New" w:cs="Courier New"/>
-          <w:b/>
-          <w:color w:val="FF0000"/>
-          <w:sz w:val="18"/>
-          <w:szCs w:val="18"/>
-        </w:rPr>
-      </w:pPr>
-      <w:r>
-        <w:rPr>
-          <w:rFonts w:ascii="Courier New" w:hAnsi="Courier New" w:cs="Courier New"/>
-          <w:b/>
-          <w:color w:val="FF0000"/>
-          <w:sz w:val="18"/>
-          <w:szCs w:val="18"/>
-        </w:rPr>
-        <w:tab/>
-        <w:t xml:space="preserve">data = data.frame(y = log10(c(res, rd.res)), class = c(rep("real", length(res)), rep("random", length(rd.res))), stringsAsFactors = TRUE), </w:t>
-      </w:r>
-    </w:p>
-    <w:p>
-      <w:pPr>
-        <w:pBdr>
-          <w:top w:val="single" w:sz="4" w:space="1" w:color="auto"/>
-          <w:left w:val="single" w:sz="4" w:space="0" w:color="auto"/>
-          <w:bottom w:val="single" w:sz="4" w:space="1" w:color="auto"/>
-          <w:right w:val="single" w:sz="4" w:space="4" w:color="auto"/>
-        </w:pBdr>
-        <w:shd w:val="clear" w:color="auto" w:fill="D9D9D9" w:themeFill="background1" w:themeFillShade="D9"/>
-        <w:ind w:left="567" w:hanging="567"/>
-        <w:rPr>
-          <w:rFonts w:ascii="Courier New" w:hAnsi="Courier New" w:cs="Courier New"/>
-          <w:b/>
-          <w:color w:val="FF0000"/>
-          <w:sz w:val="18"/>
-          <w:szCs w:val="18"/>
-        </w:rPr>
-      </w:pPr>
-      <w:r>
-        <w:rPr>
-          <w:rFonts w:ascii="Courier New" w:hAnsi="Courier New" w:cs="Courier New"/>
-          <w:b/>
-          <w:color w:val="FF0000"/>
-          <w:sz w:val="18"/>
-          <w:szCs w:val="18"/>
-        </w:rPr>
-        <w:tab/>
-        <w:t xml:space="preserve">y = "y", </w:t>
-      </w:r>
-    </w:p>
-    <w:p>
-      <w:pPr>
-        <w:pBdr>
-          <w:top w:val="single" w:sz="4" w:space="1" w:color="auto"/>
-          <w:left w:val="single" w:sz="4" w:space="0" w:color="auto"/>
-          <w:bottom w:val="single" w:sz="4" w:space="1" w:color="auto"/>
-          <w:right w:val="single" w:sz="4" w:space="4" w:color="auto"/>
-        </w:pBdr>
-        <w:shd w:val="clear" w:color="auto" w:fill="D9D9D9" w:themeFill="background1" w:themeFillShade="D9"/>
-        <w:ind w:left="567" w:hanging="567"/>
-        <w:rPr>
-          <w:rFonts w:ascii="Courier New" w:hAnsi="Courier New" w:cs="Courier New"/>
-          <w:b/>
-          <w:color w:val="FF0000"/>
-          <w:sz w:val="18"/>
-          <w:szCs w:val="18"/>
-        </w:rPr>
-      </w:pPr>
-      <w:r>
-        <w:rPr>
-          <w:rFonts w:ascii="Courier New" w:hAnsi="Courier New" w:cs="Courier New"/>
-          <w:b/>
-          <w:color w:val="FF0000"/>
-          <w:sz w:val="18"/>
-          <w:szCs w:val="18"/>
-        </w:rPr>
-        <w:tab/>
-        <w:t xml:space="preserve">categ = "class", </w:t>
-      </w:r>
-    </w:p>
-    <w:p>
-      <w:pPr>
-        <w:pBdr>
-          <w:top w:val="single" w:sz="4" w:space="1" w:color="auto"/>
-          <w:left w:val="single" w:sz="4" w:space="0" w:color="auto"/>
-          <w:bottom w:val="single" w:sz="4" w:space="1" w:color="auto"/>
-          <w:right w:val="single" w:sz="4" w:space="4" w:color="auto"/>
-        </w:pBdr>
-        <w:shd w:val="clear" w:color="auto" w:fill="D9D9D9" w:themeFill="background1" w:themeFillShade="D9"/>
-        <w:ind w:left="567" w:hanging="567"/>
-        <w:rPr>
-          <w:rFonts w:ascii="Courier New" w:hAnsi="Courier New" w:cs="Courier New"/>
-          <w:b/>
-          <w:color w:val="FF0000"/>
-          <w:sz w:val="18"/>
-          <w:szCs w:val="18"/>
-        </w:rPr>
-      </w:pPr>
-      <w:r>
-        <w:rPr>
-          <w:rFonts w:ascii="Courier New" w:hAnsi="Courier New" w:cs="Courier New"/>
-          <w:b/>
-          <w:color w:val="FF0000"/>
-          <w:sz w:val="18"/>
-          <w:szCs w:val="18"/>
-        </w:rPr>
-        <w:tab/>
-        <w:t xml:space="preserve">categ.class.order = list(c("real", "random")), </w:t>
-      </w:r>
-    </w:p>
-    <w:p>
-      <w:pPr>
-        <w:pBdr>
-          <w:top w:val="single" w:sz="4" w:space="1" w:color="auto"/>
-          <w:left w:val="single" w:sz="4" w:space="0" w:color="auto"/>
-          <w:bottom w:val="single" w:sz="4" w:space="1" w:color="auto"/>
-          <w:right w:val="single" w:sz="4" w:space="4" w:color="auto"/>
-        </w:pBdr>
-        <w:shd w:val="clear" w:color="auto" w:fill="D9D9D9" w:themeFill="background1" w:themeFillShade="D9"/>
-        <w:ind w:left="567" w:hanging="567"/>
-        <w:rPr>
-          <w:rFonts w:ascii="Courier New" w:hAnsi="Courier New" w:cs="Courier New"/>
-          <w:b/>
-          <w:color w:val="FF0000"/>
-          <w:sz w:val="18"/>
-          <w:szCs w:val="18"/>
-        </w:rPr>
-      </w:pPr>
-      <w:r>
-        <w:rPr>
-          <w:rFonts w:ascii="Courier New" w:hAnsi="Courier New" w:cs="Courier New"/>
-          <w:b/>
-          <w:color w:val="FF0000"/>
-          <w:sz w:val="18"/>
-          <w:szCs w:val="18"/>
-        </w:rPr>
-        <w:tab/>
-        <w:t xml:space="preserve">box.legend.name = "", </w:t>
-      </w:r>
-    </w:p>
-    <w:p>
-      <w:pPr>
-        <w:pBdr>
-          <w:top w:val="single" w:sz="4" w:space="1" w:color="auto"/>
-          <w:left w:val="single" w:sz="4" w:space="0" w:color="auto"/>
-          <w:bottom w:val="single" w:sz="4" w:space="1" w:color="auto"/>
-          <w:right w:val="single" w:sz="4" w:space="4" w:color="auto"/>
-        </w:pBdr>
-        <w:shd w:val="clear" w:color="auto" w:fill="D9D9D9" w:themeFill="background1" w:themeFillShade="D9"/>
-        <w:ind w:left="567" w:hanging="567"/>
-        <w:rPr>
-          <w:rFonts w:ascii="Courier New" w:hAnsi="Courier New" w:cs="Courier New"/>
-          <w:b/>
-          <w:color w:val="FF0000"/>
-          <w:sz w:val="18"/>
-          <w:szCs w:val="18"/>
-        </w:rPr>
-      </w:pPr>
-      <w:r>
-        <w:rPr>
-          <w:rFonts w:ascii="Courier New" w:hAnsi="Courier New" w:cs="Courier New"/>
-          <w:b/>
-          <w:color w:val="FF0000"/>
-          <w:sz w:val="18"/>
-          <w:szCs w:val="18"/>
-        </w:rPr>
-        <w:tab/>
-        <w:t xml:space="preserve">dot.size = 0.5, </w:t>
-      </w:r>
-    </w:p>
-    <w:p>
-      <w:pPr>
-        <w:pBdr>
-          <w:top w:val="single" w:sz="4" w:space="1" w:color="auto"/>
-          <w:left w:val="single" w:sz="4" w:space="0" w:color="auto"/>
-          <w:bottom w:val="single" w:sz="4" w:space="1" w:color="auto"/>
-          <w:right w:val="single" w:sz="4" w:space="4" w:color="auto"/>
-        </w:pBdr>
-        <w:shd w:val="clear" w:color="auto" w:fill="D9D9D9" w:themeFill="background1" w:themeFillShade="D9"/>
-        <w:ind w:left="567" w:hanging="567"/>
-        <w:rPr>
-          <w:rFonts w:ascii="Courier New" w:hAnsi="Courier New" w:cs="Courier New"/>
-          <w:b/>
-          <w:color w:val="FF0000"/>
-          <w:sz w:val="18"/>
-          <w:szCs w:val="18"/>
-          <w:lang w:val="fr-FR"/>
-        </w:rPr>
-      </w:pPr>
-      <w:r>
-        <w:rPr>
-          <w:rFonts w:ascii="Courier New" w:hAnsi="Courier New" w:cs="Courier New"/>
-          <w:b/>
-          <w:color w:val="FF0000"/>
-          <w:sz w:val="18"/>
-          <w:szCs w:val="18"/>
-        </w:rPr>
-        <w:tab/>
-      </w:r>
-      <w:r>
-        <w:rPr>
-          <w:rFonts w:ascii="Courier New" w:hAnsi="Courier New" w:cs="Courier New"/>
-          <w:b/>
-          <w:color w:val="FF0000"/>
-          <w:sz w:val="18"/>
-          <w:szCs w:val="18"/>
-          <w:lang w:val="fr-FR"/>
-        </w:rPr>
-        <w:t xml:space="preserve">dot.alpha = 0.1, </w:t>
-      </w:r>
-    </w:p>
-    <w:p>
-      <w:pPr>
-        <w:pBdr>
-          <w:top w:val="single" w:sz="4" w:space="1" w:color="auto"/>
-          <w:left w:val="single" w:sz="4" w:space="0" w:color="auto"/>
-          <w:bottom w:val="single" w:sz="4" w:space="1" w:color="auto"/>
-          <w:right w:val="single" w:sz="4" w:space="4" w:color="auto"/>
-        </w:pBdr>
-        <w:shd w:val="clear" w:color="auto" w:fill="D9D9D9" w:themeFill="background1" w:themeFillShade="D9"/>
-        <w:ind w:left="567" w:hanging="567"/>
-        <w:rPr>
-          <w:rFonts w:ascii="Courier New" w:hAnsi="Courier New" w:cs="Courier New"/>
-          <w:b/>
-          <w:color w:val="FF0000"/>
-          <w:sz w:val="18"/>
-          <w:szCs w:val="18"/>
-          <w:lang w:val="fr-FR"/>
-        </w:rPr>
-      </w:pPr>
-      <w:r>
-        <w:rPr>
-          <w:rFonts w:ascii="Courier New" w:hAnsi="Courier New" w:cs="Courier New"/>
-          <w:b/>
-          <w:color w:val="FF0000"/>
-          <w:sz w:val="18"/>
-          <w:szCs w:val="18"/>
-          <w:lang w:val="fr-FR"/>
-        </w:rPr>
-        <w:tab/>
-      </w:r>
-      <w:r>
-        <w:rPr>
-          <w:rFonts w:ascii="Courier New" w:hAnsi="Courier New" w:cs="Courier New"/>
-          <w:b/>
-          <w:color w:val="FF0000"/>
-          <w:sz w:val="18"/>
-          <w:szCs w:val="18"/>
-          <w:lang w:val="fr-FR"/>
-        </w:rPr>
-        <w:t xml:space="preserve">dot.border.size = 0, </w:t>
-      </w:r>
-    </w:p>
-    <w:p>
-      <w:pPr>
-        <w:pBdr>
-          <w:top w:val="single" w:sz="4" w:space="1" w:color="auto"/>
-          <w:left w:val="single" w:sz="4" w:space="0" w:color="auto"/>
-          <w:bottom w:val="single" w:sz="4" w:space="1" w:color="auto"/>
-          <w:right w:val="single" w:sz="4" w:space="4" w:color="auto"/>
-        </w:pBdr>
-        <w:shd w:val="clear" w:color="auto" w:fill="D9D9D9" w:themeFill="background1" w:themeFillShade="D9"/>
-        <w:ind w:left="567" w:hanging="567"/>
-        <w:rPr>
-          <w:rFonts w:ascii="Courier New" w:hAnsi="Courier New" w:cs="Courier New"/>
-          <w:b/>
-          <w:color w:val="FF0000"/>
-          <w:sz w:val="18"/>
-          <w:szCs w:val="18"/>
-        </w:rPr>
-      </w:pPr>
-      <w:r>
-        <w:rPr>
-          <w:rFonts w:ascii="Courier New" w:hAnsi="Courier New" w:cs="Courier New"/>
-          <w:b/>
-          <w:color w:val="FF0000"/>
-          <w:sz w:val="18"/>
-          <w:szCs w:val="18"/>
-          <w:lang w:val="fr-FR"/>
-        </w:rPr>
-        <w:tab/>
-      </w:r>
-      <w:r>
-        <w:rPr>
-          <w:rFonts w:ascii="Courier New" w:hAnsi="Courier New" w:cs="Courier New"/>
-          <w:b/>
-          <w:color w:val="FF0000"/>
-          <w:sz w:val="18"/>
-          <w:szCs w:val="18"/>
-        </w:rPr>
-        <w:t xml:space="preserve">title = "TOTAL POSITIONS", </w:t>
-      </w:r>
-    </w:p>
-    <w:p>
-      <w:pPr>
-        <w:pBdr>
-          <w:top w:val="single" w:sz="4" w:space="1" w:color="auto"/>
-          <w:left w:val="single" w:sz="4" w:space="0" w:color="auto"/>
-          <w:bottom w:val="single" w:sz="4" w:space="1" w:color="auto"/>
-          <w:right w:val="single" w:sz="4" w:space="4" w:color="auto"/>
-        </w:pBdr>
-        <w:shd w:val="clear" w:color="auto" w:fill="D9D9D9" w:themeFill="background1" w:themeFillShade="D9"/>
-        <w:ind w:left="567" w:hanging="567"/>
-        <w:rPr>
-          <w:rFonts w:ascii="Courier New" w:hAnsi="Courier New" w:cs="Courier New"/>
-          <w:b/>
-          <w:color w:val="FF0000"/>
-          <w:sz w:val="18"/>
-          <w:szCs w:val="18"/>
-        </w:rPr>
-      </w:pPr>
-      <w:r>
-        <w:rPr>
-          <w:rFonts w:ascii="Courier New" w:hAnsi="Courier New" w:cs="Courier New"/>
-          <w:b/>
-          <w:color w:val="FF0000"/>
-          <w:sz w:val="18"/>
-          <w:szCs w:val="18"/>
-        </w:rPr>
-        <w:tab/>
-        <w:t xml:space="preserve">x.lab = "", </w:t>
-      </w:r>
-    </w:p>
-    <w:p>
-      <w:pPr>
-        <w:pBdr>
-          <w:top w:val="single" w:sz="4" w:space="1" w:color="auto"/>
-          <w:left w:val="single" w:sz="4" w:space="0" w:color="auto"/>
-          <w:bottom w:val="single" w:sz="4" w:space="1" w:color="auto"/>
-          <w:right w:val="single" w:sz="4" w:space="4" w:color="auto"/>
-        </w:pBdr>
-        <w:shd w:val="clear" w:color="auto" w:fill="D9D9D9" w:themeFill="background1" w:themeFillShade="D9"/>
-        <w:ind w:left="567" w:hanging="567"/>
-        <w:rPr>
-          <w:rFonts w:ascii="Courier New" w:hAnsi="Courier New" w:cs="Courier New"/>
-          <w:b/>
-          <w:color w:val="FF0000"/>
-          <w:sz w:val="18"/>
-          <w:szCs w:val="18"/>
-        </w:rPr>
-      </w:pPr>
-      <w:r>
-        <w:rPr>
-          <w:rFonts w:ascii="Courier New" w:hAnsi="Courier New" w:cs="Courier New"/>
-          <w:b/>
-          <w:color w:val="FF0000"/>
-          <w:sz w:val="18"/>
-          <w:szCs w:val="18"/>
-        </w:rPr>
-        <w:tab/>
-        <w:t xml:space="preserve">y.lab = "Distance from TSS (bp)", </w:t>
-      </w:r>
-    </w:p>
-    <w:p>
-      <w:pPr>
-        <w:pBdr>
-          <w:top w:val="single" w:sz="4" w:space="1" w:color="auto"/>
-          <w:left w:val="single" w:sz="4" w:space="0" w:color="auto"/>
-          <w:bottom w:val="single" w:sz="4" w:space="1" w:color="auto"/>
-          <w:right w:val="single" w:sz="4" w:space="4" w:color="auto"/>
-        </w:pBdr>
-        <w:shd w:val="clear" w:color="auto" w:fill="D9D9D9" w:themeFill="background1" w:themeFillShade="D9"/>
-        <w:ind w:left="567" w:hanging="567"/>
-        <w:rPr>
-          <w:rFonts w:ascii="Courier New" w:hAnsi="Courier New" w:cs="Courier New"/>
-          <w:b/>
-          <w:color w:val="FF0000"/>
-          <w:sz w:val="18"/>
-          <w:szCs w:val="18"/>
-        </w:rPr>
-      </w:pPr>
-      <w:r>
-        <w:rPr>
-          <w:rFonts w:ascii="Courier New" w:hAnsi="Courier New" w:cs="Courier New"/>
-          <w:b/>
-          <w:color w:val="FF0000"/>
-          <w:sz w:val="18"/>
-          <w:szCs w:val="18"/>
-        </w:rPr>
-        <w:tab/>
-        <w:t xml:space="preserve">stat.disp = "top", </w:t>
-      </w:r>
-    </w:p>
-    <w:p>
-      <w:pPr>
-        <w:pBdr>
-          <w:top w:val="single" w:sz="4" w:space="1" w:color="auto"/>
-          <w:left w:val="single" w:sz="4" w:space="0" w:color="auto"/>
-          <w:bottom w:val="single" w:sz="4" w:space="1" w:color="auto"/>
-          <w:right w:val="single" w:sz="4" w:space="4" w:color="auto"/>
-        </w:pBdr>
-        <w:shd w:val="clear" w:color="auto" w:fill="D9D9D9" w:themeFill="background1" w:themeFillShade="D9"/>
-        <w:ind w:left="567" w:hanging="567"/>
-        <w:rPr>
-          <w:rFonts w:ascii="Courier New" w:hAnsi="Courier New" w:cs="Courier New"/>
-          <w:b/>
-          <w:color w:val="FF0000"/>
-          <w:sz w:val="18"/>
-          <w:szCs w:val="18"/>
-        </w:rPr>
-      </w:pPr>
-      <w:r>
-        <w:rPr>
-          <w:rFonts w:ascii="Courier New" w:hAnsi="Courier New" w:cs="Courier New"/>
-          <w:b/>
-          <w:color w:val="FF0000"/>
-          <w:sz w:val="18"/>
-          <w:szCs w:val="18"/>
-        </w:rPr>
-        <w:tab/>
-        <w:t>legend.show = FALSE,</w:t>
-      </w:r>
-    </w:p>
-    <w:p>
-      <w:pPr>
-        <w:pBdr>
-          <w:top w:val="single" w:sz="4" w:space="1" w:color="auto"/>
-          <w:left w:val="single" w:sz="4" w:space="0" w:color="auto"/>
-          <w:bottom w:val="single" w:sz="4" w:space="1" w:color="auto"/>
-          <w:right w:val="single" w:sz="4" w:space="4" w:color="auto"/>
-        </w:pBdr>
-        <w:shd w:val="clear" w:color="auto" w:fill="D9D9D9" w:themeFill="background1" w:themeFillShade="D9"/>
-        <w:ind w:left="567" w:hanging="567"/>
-        <w:rPr>
-          <w:rFonts w:ascii="Courier New" w:hAnsi="Courier New" w:cs="Courier New"/>
-          <w:b/>
-          <w:color w:val="FF0000"/>
-          <w:sz w:val="18"/>
-          <w:szCs w:val="18"/>
-        </w:rPr>
-      </w:pPr>
-      <w:r>
-        <w:rPr>
-          <w:rFonts w:ascii="Courier New" w:hAnsi="Courier New" w:cs="Courier New"/>
-          <w:b/>
-          <w:color w:val="FF0000"/>
-          <w:sz w:val="18"/>
-          <w:szCs w:val="18"/>
-        </w:rPr>
-        <w:tab/>
-        <w:t xml:space="preserve">y.log = "log10", </w:t>
-      </w:r>
-    </w:p>
-    <w:p>
-      <w:pPr>
-        <w:pBdr>
-          <w:top w:val="single" w:sz="4" w:space="1" w:color="auto"/>
-          <w:left w:val="single" w:sz="4" w:space="0" w:color="auto"/>
-          <w:bottom w:val="single" w:sz="4" w:space="1" w:color="auto"/>
-          <w:right w:val="single" w:sz="4" w:space="4" w:color="auto"/>
-        </w:pBdr>
-        <w:shd w:val="clear" w:color="auto" w:fill="D9D9D9" w:themeFill="background1" w:themeFillShade="D9"/>
-        <w:ind w:left="567" w:hanging="567"/>
-        <w:rPr>
-          <w:rFonts w:ascii="Courier New" w:hAnsi="Courier New" w:cs="Courier New"/>
-          <w:b/>
-          <w:color w:val="FF0000"/>
-          <w:sz w:val="18"/>
-          <w:szCs w:val="18"/>
-        </w:rPr>
-      </w:pPr>
-      <w:r>
-        <w:rPr>
-          <w:rFonts w:ascii="Courier New" w:hAnsi="Courier New" w:cs="Courier New"/>
-          <w:b/>
-          <w:color w:val="FF0000"/>
-          <w:sz w:val="18"/>
-          <w:szCs w:val="18"/>
-        </w:rPr>
-        <w:tab/>
-        <w:t>return = FALSE</w:t>
-      </w:r>
-    </w:p>
-    <w:p>
-      <w:pPr>
-        <w:pBdr>
-          <w:top w:val="single" w:sz="4" w:space="1" w:color="auto"/>
-          <w:left w:val="single" w:sz="4" w:space="0" w:color="auto"/>
-          <w:bottom w:val="single" w:sz="4" w:space="1" w:color="auto"/>
-          <w:right w:val="single" w:sz="4" w:space="4" w:color="auto"/>
-        </w:pBdr>
-        <w:shd w:val="clear" w:color="auto" w:fill="D9D9D9" w:themeFill="background1" w:themeFillShade="D9"/>
-        <w:ind w:left="567" w:hanging="567"/>
-        <w:rPr>
-          <w:rFonts w:ascii="Courier New" w:hAnsi="Courier New" w:cs="Courier New"/>
-          <w:b/>
-          <w:color w:val="FF0000"/>
-          <w:sz w:val="18"/>
-          <w:szCs w:val="18"/>
-        </w:rPr>
-      </w:pPr>
-      <w:r>
-        <w:rPr>
-          <w:rFonts w:ascii="Courier New" w:hAnsi="Courier New" w:cs="Courier New"/>
-          <w:b/>
-          <w:color w:val="FF0000"/>
-          <w:sz w:val="18"/>
-          <w:szCs w:val="18"/>
-        </w:rPr>
-        <w:t>)</w:t>
-      </w:r>
-    </w:p>
-    <w:p>
-      <w:pPr>
-        <w:pBdr>
-          <w:top w:val="single" w:sz="4" w:space="1" w:color="auto"/>
-          <w:left w:val="single" w:sz="4" w:space="0" w:color="auto"/>
-          <w:bottom w:val="single" w:sz="4" w:space="1" w:color="auto"/>
-          <w:right w:val="single" w:sz="4" w:space="4" w:color="auto"/>
-        </w:pBdr>
-        <w:shd w:val="clear" w:color="auto" w:fill="D9D9D9" w:themeFill="background1" w:themeFillShade="D9"/>
-        <w:ind w:left="567" w:hanging="567"/>
-        <w:rPr>
-          <w:rFonts w:ascii="Courier New" w:hAnsi="Courier New" w:cs="Courier New"/>
-          <w:b/>
-          <w:color w:val="FF0000"/>
-          <w:sz w:val="18"/>
-          <w:szCs w:val="18"/>
-        </w:rPr>
-      </w:pPr>
-    </w:p>
-    <w:p>
-      <w:pPr>
         <w:ind w:left="567" w:hanging="567"/>
         <w:jc w:val="left"/>
         <w:rPr>
@@ -1248,232 +76,6 @@
           <w:color w:val="FF0000"/>
           <w:sz w:val="18"/>
           <w:szCs w:val="18"/>
-        </w:rPr>
-      </w:pPr>
-    </w:p>
-    <w:p>
-      <w:pPr>
-        <w:ind w:left="567" w:hanging="567"/>
-        <w:jc w:val="left"/>
-        <w:rPr>
-          <w:rFonts w:ascii="Courier New" w:hAnsi="Courier New" w:cs="Courier New"/>
-          <w:b/>
-          <w:bCs/>
-          <w:color w:val="FF0000"/>
-          <w:sz w:val="18"/>
-          <w:szCs w:val="18"/>
-          <w:lang w:val="en-GB"/>
-        </w:rPr>
-      </w:pPr>
-    </w:p>
-    <w:p>
-      <w:pPr>
-        <w:ind w:left="567" w:hanging="567"/>
-        <w:jc w:val="left"/>
-        <w:rPr>
-          <w:rFonts w:ascii="Courier New" w:hAnsi="Courier New" w:cs="Courier New"/>
-          <w:b/>
-          <w:bCs/>
-          <w:color w:val="FF0000"/>
-          <w:sz w:val="18"/>
-          <w:szCs w:val="18"/>
-          <w:lang w:val="en-GB"/>
-        </w:rPr>
-      </w:pPr>
-      <w:r>
-        <w:rPr>
-          <w:rFonts w:ascii="Courier New" w:hAnsi="Courier New" w:cs="Courier New"/>
-          <w:b/>
-          <w:bCs/>
-          <w:color w:val="FF0000"/>
-          <w:sz w:val="18"/>
-          <w:szCs w:val="18"/>
-          <w:lang w:val="en-GB"/>
-        </w:rPr>
-        <w:t>Change also this message:</w:t>
-      </w:r>
-    </w:p>
-    <w:p>
-      <w:pPr>
-        <w:ind w:left="567" w:hanging="567"/>
-        <w:jc w:val="left"/>
-        <w:rPr>
-          <w:rFonts w:ascii="Courier New" w:hAnsi="Courier New" w:cs="Courier New"/>
-          <w:b/>
-          <w:bCs/>
-          <w:color w:val="FF0000"/>
-          <w:sz w:val="18"/>
-          <w:szCs w:val="18"/>
-          <w:lang w:val="en-GB"/>
-        </w:rPr>
-      </w:pPr>
-      <w:r>
-        <w:rPr>
-          <w:rFonts w:ascii="Courier New" w:hAnsi="Courier New" w:cs="Courier New"/>
-          <w:b/>
-          <w:bCs/>
-          <w:color w:val="FF0000"/>
-          <w:sz w:val="18"/>
-          <w:szCs w:val="18"/>
-          <w:lang w:val="en-GB"/>
-        </w:rPr>
-        <w:t>(5) LOG CONVERSION INTRODUCED -Inf OR Inf OR NA OR NaN VALUES IN THE y COLUMN OF THE data1 ARGUMENT, THAT WILL NOT BE CONSIDERED IN THE PLOT RANGE</w:t>
-      </w:r>
-    </w:p>
-    <w:p>
-      <w:pPr>
-        <w:ind w:left="567" w:hanging="567"/>
-        <w:jc w:val="left"/>
-        <w:rPr>
-          <w:rFonts w:ascii="Courier New" w:hAnsi="Courier New" w:cs="Courier New"/>
-          <w:b/>
-          <w:bCs/>
-          <w:color w:val="FF0000"/>
-          <w:sz w:val="18"/>
-          <w:szCs w:val="18"/>
-          <w:lang w:val="en-GB"/>
-        </w:rPr>
-      </w:pPr>
-    </w:p>
-    <w:p>
-      <w:pPr>
-        <w:ind w:left="567" w:hanging="567"/>
-        <w:jc w:val="left"/>
-        <w:rPr>
-          <w:rFonts w:ascii="Courier New" w:hAnsi="Courier New" w:cs="Courier New"/>
-          <w:b/>
-          <w:bCs/>
-          <w:color w:val="FF0000"/>
-          <w:sz w:val="18"/>
-          <w:szCs w:val="18"/>
-          <w:lang w:val="en-GB"/>
-        </w:rPr>
-      </w:pPr>
-      <w:r>
-        <w:rPr>
-          <w:rFonts w:ascii="Courier New" w:hAnsi="Courier New" w:cs="Courier New"/>
-          <w:b/>
-          <w:bCs/>
-          <w:color w:val="FF0000"/>
-          <w:sz w:val="18"/>
-          <w:szCs w:val="18"/>
-          <w:lang w:val="en-GB"/>
-        </w:rPr>
-        <w:t>(6) THE data1 ARGUMENT CONTAINS -Inf OR Inf VALUES IN THE y COLUMN, THAT WILL NOT BE CONSIDERED IN THE PLOT RANGE</w:t>
-      </w:r>
-    </w:p>
-    <w:p>
-      <w:pPr>
-        <w:ind w:left="567" w:hanging="567"/>
-        <w:jc w:val="left"/>
-        <w:rPr>
-          <w:rFonts w:ascii="Courier New" w:hAnsi="Courier New" w:cs="Courier New"/>
-          <w:b/>
-          <w:bCs/>
-          <w:color w:val="FF0000"/>
-          <w:sz w:val="18"/>
-          <w:szCs w:val="18"/>
-          <w:lang w:val="en-GB"/>
-        </w:rPr>
-      </w:pPr>
-    </w:p>
-    <w:p>
-      <w:pPr>
-        <w:ind w:left="567" w:hanging="567"/>
-        <w:jc w:val="left"/>
-        <w:rPr>
-          <w:rFonts w:ascii="Courier New" w:hAnsi="Courier New" w:cs="Courier New"/>
-          <w:b/>
-          <w:bCs/>
-          <w:color w:val="FF0000"/>
-          <w:sz w:val="18"/>
-          <w:szCs w:val="18"/>
-          <w:lang w:val="en-GB"/>
-        </w:rPr>
-      </w:pPr>
-    </w:p>
-    <w:p>
-      <w:pPr>
-        <w:ind w:left="567" w:hanging="567"/>
-        <w:jc w:val="left"/>
-        <w:rPr>
-          <w:rFonts w:ascii="Courier New" w:hAnsi="Courier New" w:cs="Courier New"/>
-          <w:b/>
-          <w:bCs/>
-          <w:color w:val="FF0000"/>
-          <w:sz w:val="18"/>
-          <w:szCs w:val="18"/>
-          <w:lang w:val="en-GB"/>
-        </w:rPr>
-      </w:pPr>
-      <w:bookmarkStart w:id="0" w:name="_GoBack"/>
-      <w:r>
-        <w:rPr>
-          <w:rFonts w:ascii="Courier New" w:hAnsi="Courier New" w:cs="Courier New"/>
-          <w:b/>
-          <w:bCs/>
-          <w:color w:val="FF0000"/>
-          <w:sz w:val="18"/>
-          <w:szCs w:val="18"/>
-          <w:lang w:val="en-GB"/>
-        </w:rPr>
-        <w:t># mean at -Inf is a problem</w:t>
-      </w:r>
-    </w:p>
-    <w:bookmarkEnd w:id="0"/>
-    <w:p>
-      <w:pPr>
-        <w:ind w:left="567" w:hanging="567"/>
-        <w:jc w:val="left"/>
-        <w:rPr>
-          <w:rFonts w:ascii="Courier New" w:hAnsi="Courier New" w:cs="Courier New"/>
-          <w:b/>
-          <w:bCs/>
-          <w:color w:val="FF0000"/>
-          <w:sz w:val="18"/>
-          <w:szCs w:val="18"/>
-          <w:lang w:val="en-GB"/>
-        </w:rPr>
-      </w:pPr>
-    </w:p>
-    <w:p>
-      <w:pPr>
-        <w:ind w:left="567" w:hanging="567"/>
-        <w:jc w:val="left"/>
-        <w:rPr>
-          <w:rFonts w:ascii="Courier New" w:hAnsi="Courier New" w:cs="Courier New"/>
-          <w:b/>
-          <w:bCs/>
-          <w:color w:val="FF0000"/>
-          <w:sz w:val="18"/>
-          <w:szCs w:val="18"/>
-          <w:lang w:val="en-GB"/>
-        </w:rPr>
-      </w:pPr>
-      <w:r>
-        <w:rPr>
-          <w:rFonts w:ascii="Courier New" w:hAnsi="Courier New" w:cs="Courier New"/>
-          <w:b/>
-          <w:bCs/>
-          <w:color w:val="FF0000"/>
-          <w:sz w:val="18"/>
-          <w:szCs w:val="18"/>
-          <w:lang w:val="en-GB"/>
-        </w:rPr>
-        <w:t xml:space="preserve"># add a warning message saying that MEDIAN OR MEANS ARE SHOWN ABOVE /TOP </w:t>
-      </w:r>
-    </w:p>
-    <w:p>
-      <w:pPr>
-        <w:ind w:left="567" w:hanging="567"/>
-        <w:jc w:val="left"/>
-        <w:rPr>
-          <w:rFonts w:ascii="Courier New" w:hAnsi="Courier New" w:cs="Courier New"/>
-          <w:b/>
-          <w:bCs/>
-          <w:sz w:val="18"/>
-          <w:szCs w:val="18"/>
-          <w:lang w:val="en-GB"/>
         </w:rPr>
       </w:pPr>
     </w:p>
@@ -1520,7 +122,6 @@
           <w:sz w:val="18"/>
           <w:szCs w:val="18"/>
         </w:rPr>
-        <w:lastRenderedPageBreak/>
         <w:t>ini.</w:t>
       </w:r>
       <w:r>
@@ -3397,7 +1998,7 @@
 </file>
 
 <file path=customXml/itemProps1.xml><?xml version="1.0" encoding="utf-8"?>
-<ds:datastoreItem xmlns:ds="http://schemas.openxmlformats.org/officeDocument/2006/customXml" ds:itemID="{3B4705E0-5750-486D-BBF1-B8A0245FCC68}">
+<ds:datastoreItem xmlns:ds="http://schemas.openxmlformats.org/officeDocument/2006/customXml" ds:itemID="{CB10EDCD-EB30-4F6C-8FB8-B9CFED1156A0}">
   <ds:schemaRefs>
     <ds:schemaRef ds:uri="http://schemas.openxmlformats.org/officeDocument/2006/bibliography"/>
   </ds:schemaRefs>

</xml_diff>